<commit_message>
fixes pdf for switchgrass
</commit_message>
<xml_diff>
--- a/BiofuelSouth/Files/switchgrass.docx
+++ b/BiofuelSouth/Files/switchgrass.docx
@@ -8,9 +8,6 @@
         <w:rPr>
           <w:color w:val="000000" w:themeColor="text1"/>
         </w:rPr>
-        <w:pPrChange w:id="0" w:author="Benktesh Sharma" w:date="2016-04-04T18:13:00Z">
-          <w:pPr/>
-        </w:pPrChange>
       </w:pPr>
       <w:r>
         <w:rPr>
@@ -18,74 +15,37 @@
         </w:rPr>
         <w:t xml:space="preserve">Switchgrass </w:t>
       </w:r>
-      <w:bookmarkStart w:id="1" w:name="OLE_LINK3"/>
-      <w:bookmarkStart w:id="2" w:name="OLE_LINK4"/>
+      <w:bookmarkStart w:id="0" w:name="OLE_LINK3"/>
+      <w:bookmarkStart w:id="1" w:name="OLE_LINK4"/>
       <w:r>
         <w:rPr>
           <w:color w:val="000000" w:themeColor="text1"/>
         </w:rPr>
         <w:t>(</w:t>
       </w:r>
-      <w:proofErr w:type="spellStart"/>
       <w:r>
         <w:rPr>
           <w:i/>
           <w:color w:val="000000" w:themeColor="text1"/>
-          <w:rPrChange w:id="3" w:author="Benktesh Sharma" w:date="2016-04-04T18:13:00Z">
-            <w:rPr>
-              <w:rFonts w:ascii="Times New Roman" w:hAnsi="Times New Roman" w:cs="Times New Roman"/>
-              <w:b/>
-              <w:bCs/>
-            </w:rPr>
-          </w:rPrChange>
-        </w:rPr>
-        <w:t>Panicum</w:t>
-      </w:r>
-      <w:proofErr w:type="spellEnd"/>
-      <w:r>
-        <w:rPr>
-          <w:i/>
+        </w:rPr>
+        <w:t>Panicum virgatum</w:t>
+      </w:r>
+      <w:r>
+        <w:rPr>
           <w:color w:val="000000" w:themeColor="text1"/>
-          <w:rPrChange w:id="4" w:author="Benktesh Sharma" w:date="2016-04-04T18:13:00Z">
-            <w:rPr>
-              <w:rFonts w:ascii="Times New Roman" w:hAnsi="Times New Roman" w:cs="Times New Roman"/>
-              <w:b/>
-              <w:bCs/>
-            </w:rPr>
-          </w:rPrChange>
-        </w:rPr>
-        <w:t xml:space="preserve"> </w:t>
-      </w:r>
-      <w:proofErr w:type="spellStart"/>
-      <w:r>
-        <w:rPr>
-          <w:i/>
+        </w:rPr>
+        <w:t>)</w:t>
+      </w:r>
+      <w:bookmarkEnd w:id="0"/>
+      <w:bookmarkEnd w:id="1"/>
+      <w:r>
+        <w:rPr>
           <w:color w:val="000000" w:themeColor="text1"/>
-          <w:rPrChange w:id="5" w:author="Benktesh Sharma" w:date="2016-04-04T18:13:00Z">
-            <w:rPr>
-              <w:rFonts w:ascii="Times New Roman" w:hAnsi="Times New Roman" w:cs="Times New Roman"/>
-              <w:b/>
-              <w:bCs/>
-            </w:rPr>
-          </w:rPrChange>
-        </w:rPr>
-        <w:t>virgatum</w:t>
-      </w:r>
-      <w:proofErr w:type="spellEnd"/>
-      <w:r>
-        <w:rPr>
-          <w:color w:val="000000" w:themeColor="text1"/>
-        </w:rPr>
-        <w:t>)</w:t>
-      </w:r>
-      <w:bookmarkEnd w:id="1"/>
+        </w:rPr>
+        <w:tab/>
+      </w:r>
+      <w:bookmarkStart w:id="2" w:name="_GoBack"/>
       <w:bookmarkEnd w:id="2"/>
-      <w:r>
-        <w:rPr>
-          <w:color w:val="000000" w:themeColor="text1"/>
-        </w:rPr>
-        <w:tab/>
-      </w:r>
     </w:p>
     <w:p/>
     <w:p>
@@ -299,21 +259,7 @@
         <w:rPr>
           <w:rFonts w:ascii="Times New Roman" w:hAnsi="Times New Roman" w:cs="Times New Roman"/>
         </w:rPr>
-        <w:t xml:space="preserve"> and </w:t>
-      </w:r>
-      <w:proofErr w:type="spellStart"/>
-      <w:r>
-        <w:rPr>
-          <w:rFonts w:ascii="Times New Roman" w:hAnsi="Times New Roman" w:cs="Times New Roman"/>
-        </w:rPr>
-        <w:t>Kanlo</w:t>
-      </w:r>
-      <w:proofErr w:type="spellEnd"/>
-      <w:r>
-        <w:rPr>
-          <w:rFonts w:ascii="Times New Roman" w:hAnsi="Times New Roman" w:cs="Times New Roman"/>
-        </w:rPr>
-        <w:t xml:space="preserve"> cultivars are lowland varieties, </w:t>
+        <w:t xml:space="preserve"> and Kanlo cultivars are lowland varieties, </w:t>
       </w:r>
       <w:r>
         <w:rPr>
@@ -729,16 +675,16 @@
               </w:rPr>
               <w:t xml:space="preserve">. </w:t>
             </w:r>
-            <w:bookmarkStart w:id="6" w:name="OLE_LINK1"/>
-            <w:bookmarkStart w:id="7" w:name="OLE_LINK2"/>
+            <w:bookmarkStart w:id="3" w:name="OLE_LINK1"/>
+            <w:bookmarkStart w:id="4" w:name="OLE_LINK2"/>
             <w:r>
               <w:rPr>
                 <w:rFonts w:ascii="Times New Roman" w:hAnsi="Times New Roman" w:cs="Times New Roman"/>
               </w:rPr>
               <w:t>Switchgrass Facts for Quick Reference</w:t>
             </w:r>
-            <w:bookmarkEnd w:id="6"/>
-            <w:bookmarkEnd w:id="7"/>
+            <w:bookmarkEnd w:id="3"/>
+            <w:bookmarkEnd w:id="4"/>
           </w:p>
         </w:tc>
       </w:tr>
@@ -759,8 +705,6 @@
                 <w:rFonts w:ascii="Times New Roman" w:hAnsi="Times New Roman" w:cs="Times New Roman"/>
               </w:rPr>
             </w:pPr>
-            <w:bookmarkStart w:id="8" w:name="_GoBack"/>
-            <w:bookmarkEnd w:id="8"/>
           </w:p>
         </w:tc>
       </w:tr>
@@ -1171,35 +1115,7 @@
         <w:rPr>
           <w:rFonts w:ascii="Times New Roman" w:hAnsi="Times New Roman" w:cs="Times New Roman"/>
         </w:rPr>
-        <w:t xml:space="preserve">Prepared by Connor </w:t>
-      </w:r>
-      <w:proofErr w:type="spellStart"/>
-      <w:r>
-        <w:rPr>
-          <w:rFonts w:ascii="Times New Roman" w:hAnsi="Times New Roman" w:cs="Times New Roman"/>
-        </w:rPr>
-        <w:t>Mcdonald</w:t>
-      </w:r>
-      <w:proofErr w:type="spellEnd"/>
-      <w:r>
-        <w:rPr>
-          <w:rFonts w:ascii="Times New Roman" w:hAnsi="Times New Roman" w:cs="Times New Roman"/>
-        </w:rPr>
-        <w:t xml:space="preserve">, Leslie </w:t>
-      </w:r>
-      <w:proofErr w:type="spellStart"/>
-      <w:r>
-        <w:rPr>
-          <w:rFonts w:ascii="Times New Roman" w:hAnsi="Times New Roman" w:cs="Times New Roman"/>
-        </w:rPr>
-        <w:t>Boby</w:t>
-      </w:r>
-      <w:proofErr w:type="spellEnd"/>
-      <w:r>
-        <w:rPr>
-          <w:rFonts w:ascii="Times New Roman" w:hAnsi="Times New Roman" w:cs="Times New Roman"/>
-        </w:rPr>
-        <w:t xml:space="preserve"> and Bill Hubbard</w:t>
+        <w:t>Prepared by Connor Mcdonald, Leslie Boby and Bill Hubbard</w:t>
       </w:r>
     </w:p>
     <w:p>
@@ -1221,46 +1137,24 @@
           <w:rFonts w:ascii="Times New Roman" w:hAnsi="Times New Roman" w:cs="Times New Roman"/>
         </w:rPr>
       </w:pPr>
-      <w:proofErr w:type="spellStart"/>
-      <w:r>
-        <w:rPr>
-          <w:rFonts w:ascii="Times New Roman" w:hAnsi="Times New Roman" w:cs="Times New Roman"/>
-        </w:rPr>
-        <w:t>Drinnon</w:t>
-      </w:r>
-      <w:proofErr w:type="spellEnd"/>
-      <w:r>
-        <w:rPr>
-          <w:rFonts w:ascii="Times New Roman" w:hAnsi="Times New Roman" w:cs="Times New Roman"/>
-        </w:rPr>
-        <w:t xml:space="preserve">, D., McCord, J., Goddard, K. and Walton, J. 2012. Guidebook for the Sustainable Production Practices of Switchgrass in the Southeastern U.S. </w:t>
-      </w:r>
-    </w:p>
-    <w:p>
-      <w:pPr>
-        <w:rPr>
-          <w:rFonts w:ascii="Times New Roman" w:hAnsi="Times New Roman" w:cs="Times New Roman"/>
-        </w:rPr>
-      </w:pPr>
-      <w:r>
-        <w:rPr>
-          <w:rFonts w:ascii="Times New Roman" w:hAnsi="Times New Roman" w:cs="Times New Roman"/>
-        </w:rPr>
-        <w:t xml:space="preserve">Jacobson, M. 2013. Penn State Extension, Renewable and Alternative Energy Fact Sheet- </w:t>
-      </w:r>
-      <w:proofErr w:type="spellStart"/>
-      <w:r>
-        <w:rPr>
-          <w:rFonts w:ascii="Times New Roman" w:hAnsi="Times New Roman" w:cs="Times New Roman"/>
-        </w:rPr>
-        <w:t>NewBio</w:t>
-      </w:r>
-      <w:proofErr w:type="spellEnd"/>
-      <w:r>
-        <w:rPr>
-          <w:rFonts w:ascii="Times New Roman" w:hAnsi="Times New Roman" w:cs="Times New Roman"/>
-        </w:rPr>
-        <w:t xml:space="preserve"> Energy Crop Profile: Switchgrass. http://extension.psu.edu/publications/ee0080</w:t>
+      <w:r>
+        <w:rPr>
+          <w:rFonts w:ascii="Times New Roman" w:hAnsi="Times New Roman" w:cs="Times New Roman"/>
+        </w:rPr>
+        <w:t xml:space="preserve">Drinnon, D., McCord, J., Goddard, K. and Walton, J. 2012. Guidebook for the Sustainable Production Practices of Switchgrass in the Southeastern U.S. </w:t>
+      </w:r>
+    </w:p>
+    <w:p>
+      <w:pPr>
+        <w:rPr>
+          <w:rFonts w:ascii="Times New Roman" w:hAnsi="Times New Roman" w:cs="Times New Roman"/>
+        </w:rPr>
+      </w:pPr>
+      <w:r>
+        <w:rPr>
+          <w:rFonts w:ascii="Times New Roman" w:hAnsi="Times New Roman" w:cs="Times New Roman"/>
+        </w:rPr>
+        <w:t>Jacobson, M. 2013. Penn State Extension, Renewable and Alternative Energy Fact Sheet- NewBio Energy Crop Profile: Switchgrass. http://extension.psu.edu/publications/ee0080</w:t>
       </w:r>
     </w:p>
     <w:p>
@@ -1272,23 +1166,7 @@
           <w:sz w:val="22"/>
           <w:szCs w:val="22"/>
         </w:rPr>
-        <w:t>USDA-</w:t>
-      </w:r>
-      <w:proofErr w:type="spellStart"/>
-      <w:r>
-        <w:rPr>
-          <w:sz w:val="22"/>
-          <w:szCs w:val="22"/>
-        </w:rPr>
-        <w:t>NRCS.“Planting</w:t>
-      </w:r>
-      <w:proofErr w:type="spellEnd"/>
-      <w:r>
-        <w:rPr>
-          <w:sz w:val="22"/>
-          <w:szCs w:val="22"/>
-        </w:rPr>
-        <w:t xml:space="preserve"> and Managing Switchgrass as a Biomass Energy Crop.”www.nrcs.usda.gov/Internet/FSE_DOCUMENTS/ stelprdb1042293.pdf. </w:t>
+        <w:t xml:space="preserve">USDA-NRCS.“Planting and Managing Switchgrass as a Biomass Energy Crop.”www.nrcs.usda.gov/Internet/FSE_DOCUMENTS/ stelprdb1042293.pdf. </w:t>
       </w:r>
     </w:p>
     <w:sectPr>
@@ -2253,7 +2131,7 @@
 </file>
 
 <file path=customXml/itemProps1.xml><?xml version="1.0" encoding="utf-8"?>
-<ds:datastoreItem xmlns:ds="http://schemas.openxmlformats.org/officeDocument/2006/customXml" ds:itemID="{593AF122-B970-45B0-8E07-63D6EAF4E799}">
+<ds:datastoreItem xmlns:ds="http://schemas.openxmlformats.org/officeDocument/2006/customXml" ds:itemID="{84BAA967-9159-4ADB-A1F2-ADAAE1E335EA}">
   <ds:schemaRefs>
     <ds:schemaRef ds:uri="http://schemas.openxmlformats.org/officeDocument/2006/bibliography"/>
   </ds:schemaRefs>

</xml_diff>